<commit_message>
Finish Ch.7 - 2650
</commit_message>
<xml_diff>
--- a/Chapter 7.docx
+++ b/Chapter 7.docx
@@ -715,12 +715,21 @@
         </w:rPr>
         <w:t xml:space="preserve">Omg, </w:t>
       </w:r>
-      <w:r>
-        <w:rPr>
-          <w:i/>
-          <w:iCs/>
-        </w:rPr>
-        <w:t xml:space="preserve">ur </w:t>
+      <w:proofErr w:type="spellStart"/>
+      <w:r>
+        <w:rPr>
+          <w:i/>
+          <w:iCs/>
+        </w:rPr>
+        <w:t>ur</w:t>
+      </w:r>
+      <w:proofErr w:type="spellEnd"/>
+      <w:r>
+        <w:rPr>
+          <w:i/>
+          <w:iCs/>
+        </w:rPr>
+        <w:t xml:space="preserve"> </w:t>
       </w:r>
       <w:r>
         <w:rPr>
@@ -994,10 +1003,7 @@
         <w:ind w:firstLine="720"/>
       </w:pPr>
       <w:r>
-        <w:t>“Alright then, Miss Night Crawler,” Gracie went on, gesturing toward the street, “want to lead the way since you’ve done this a time or two?”</w:t>
-      </w:r>
-      <w:r>
-        <w:t xml:space="preserve"> </w:t>
+        <w:t xml:space="preserve">“Alright then, Miss Night Crawler,” Gracie went on, gesturing toward the street, “want to lead the way since you’ve done this a time or two?” </w:t>
       </w:r>
     </w:p>
     <w:p>
@@ -1183,66 +1189,491 @@
         <w:ind w:firstLine="720"/>
       </w:pPr>
       <w:r>
-        <w:t xml:space="preserve">“So,” Emma breathed, the humor fading from her voice. “A plan. Maybe we should have one for what we’ll do </w:t>
-      </w:r>
-      <w:r>
-        <w:rPr>
-          <w:i/>
-          <w:iCs/>
-        </w:rPr>
-        <w:t>when</w:t>
-      </w:r>
-      <w:r>
-        <w:t xml:space="preserve"> we get there—and another for if we need to, you know, bail?”</w:t>
-      </w:r>
-    </w:p>
-    <w:p>
-      <w:pPr>
-        <w:ind w:firstLine="720"/>
-      </w:pPr>
-      <w:r>
-        <w:t xml:space="preserve">Gracie nodded slowly. “Yeah, that’s smart. I guess I didn’t really think about what </w:t>
+        <w:t xml:space="preserve">“So,” Emma breathed after a beat, the humor fading from her voice. “A plan. Maybe we should have one for what we’ll do when we get there—what we’re </w:t>
       </w:r>
       <w:proofErr w:type="gramStart"/>
       <w:r>
-        <w:t>happens</w:t>
+        <w:t>actually trying</w:t>
       </w:r>
       <w:proofErr w:type="gramEnd"/>
       <w:r>
-        <w:t xml:space="preserve"> if we </w:t>
+        <w:t xml:space="preserve"> to achieve—and another for if we need to, you know… bail?”</w:t>
+      </w:r>
+    </w:p>
+    <w:p>
+      <w:pPr>
+        <w:ind w:firstLine="720"/>
+      </w:pPr>
+      <w:r>
+        <w:t xml:space="preserve">Gracie nodded slowly. “Yeah, that’s smart. Like Mrs. Gateau always </w:t>
       </w:r>
       <w:proofErr w:type="gramStart"/>
       <w:r>
-        <w:t>show</w:t>
+        <w:t>says—state</w:t>
       </w:r>
       <w:proofErr w:type="gramEnd"/>
       <w:r>
-        <w:t xml:space="preserve"> up and she’s not there.</w:t>
-      </w:r>
-      <w:r>
-        <w:t xml:space="preserve"> And </w:t>
+        <w:t xml:space="preserve"> your objective and </w:t>
       </w:r>
       <w:proofErr w:type="gramStart"/>
       <w:r>
-        <w:t>definitely need</w:t>
+        <w:t>plot</w:t>
       </w:r>
       <w:proofErr w:type="gramEnd"/>
       <w:r>
-        <w:t xml:space="preserve"> an exit plan, if she is.</w:t>
+        <w:t xml:space="preserve"> your main points.”</w:t>
+      </w:r>
+    </w:p>
+    <w:p>
+      <w:pPr>
+        <w:ind w:firstLine="720"/>
+      </w:pPr>
+      <w:r>
+        <w:t>Emma smirked. “Pretty sure she meant that for essays, not ghost hunts.”</w:t>
+      </w:r>
+    </w:p>
+    <w:p>
+      <w:pPr>
+        <w:ind w:firstLine="720"/>
+      </w:pPr>
+      <w:r>
+        <w:t>“Same principles apply.” Gracie shrugged. “Introduction, body, conclusion—preferably not ours.”</w:t>
+      </w:r>
+    </w:p>
+    <w:p>
+      <w:pPr>
+        <w:ind w:firstLine="720"/>
+      </w:pPr>
+      <w:r>
+        <w:t>“Well, in that case, our objective is not only to find the ghost lady, but also to see if we can figure out why kids have flown over the cuckoo’s nest. That, and getting our behinds out of there safe and sound.”</w:t>
+      </w:r>
+    </w:p>
+    <w:p>
+      <w:pPr>
+        <w:ind w:firstLine="720"/>
+      </w:pPr>
+      <w:r>
+        <w:lastRenderedPageBreak/>
+        <w:t>“Right. Find ghost-lady, find library weirdness, get out of there. For the first point—do you think we’ll have any trouble finding her? How did she, uh, appear to you the first time? She wasn’t there when you got there, right?”</w:t>
+      </w:r>
+    </w:p>
+    <w:p>
+      <w:pPr>
+        <w:ind w:firstLine="720"/>
+      </w:pPr>
+      <w:r>
+        <w:t>Emma shook her head, thinking back to that night. “No, she wasn’t. I’d taken my own little tour of the library, read for a while, and then bam—there she was.”</w:t>
+      </w:r>
+    </w:p>
+    <w:p>
+      <w:pPr>
+        <w:ind w:firstLine="720"/>
+      </w:pPr>
+      <w:r>
+        <w:t>“Hm, okay. Well, if she’s not there when we first get there, we’ll start looking around for anything weird. And if she is there…”</w:t>
+      </w:r>
+    </w:p>
+    <w:p>
+      <w:pPr>
+        <w:ind w:firstLine="720"/>
+      </w:pPr>
+      <w:r>
+        <w:t>“We’ll talk to her. See what information we can pull out of her. Maybe she can give us some clues about the library that we wouldn’t be able to find otherwise.”</w:t>
+      </w:r>
+    </w:p>
+    <w:p>
+      <w:pPr>
+        <w:ind w:firstLine="720"/>
+      </w:pPr>
+      <w:r>
+        <w:t>“I like it. Hopefully she’s a nice, chatty ghost. And if she’s not…”</w:t>
+      </w:r>
+    </w:p>
+    <w:p>
+      <w:pPr>
+        <w:ind w:firstLine="720"/>
+      </w:pPr>
+      <w:r>
+        <w:t>“I chuck everything I have in my backpack at her, and we test out those volleyball legs of yours.”</w:t>
+      </w:r>
+    </w:p>
+    <w:p>
+      <w:pPr>
+        <w:ind w:firstLine="720"/>
+      </w:pPr>
+      <w:r>
+        <w:t>“And there’s our exit plan.” Gracie laughed, then cleared her throat. “If we do need to run, should we, like, choose a meet-up spot or something?”</w:t>
+      </w:r>
+    </w:p>
+    <w:p>
+      <w:pPr>
+        <w:ind w:firstLine="720"/>
+      </w:pPr>
+      <w:r>
+        <w:t>Emma bobbed her head from side to side in consideration. “I think while we’re there, we should stick together as much as possible. And if we need to run, we run all the way home. If we happen to get split up somehow…”</w:t>
+      </w:r>
+    </w:p>
+    <w:p>
+      <w:pPr>
+        <w:ind w:firstLine="720"/>
+      </w:pPr>
+      <w:r>
+        <w:t>“We’ll rendezvous at the bush outside your house—the one I scared you from?”</w:t>
+      </w:r>
+    </w:p>
+    <w:p>
+      <w:pPr>
+        <w:ind w:firstLine="720"/>
+      </w:pPr>
+      <w:r>
+        <w:t>“I don’t recall that, actually…”</w:t>
+      </w:r>
+    </w:p>
+    <w:p>
+      <w:pPr>
+        <w:ind w:firstLine="720"/>
+      </w:pPr>
+      <w:r>
+        <w:t>“Yeah, yeah, whatever, Crawler. But we’ll plan on meeting there, just in case. That way we both know we made it back safe.”</w:t>
+      </w:r>
+    </w:p>
+    <w:p>
+      <w:pPr>
+        <w:ind w:firstLine="720"/>
+      </w:pPr>
+      <w:r>
+        <w:t>“I like it.” Emma nodded her confirmation.</w:t>
+      </w:r>
+    </w:p>
+    <w:p>
+      <w:pPr>
+        <w:ind w:firstLine="720"/>
+      </w:pPr>
+      <w:r>
+        <w:t>They walked the rest of the way in silence, their minds twisting and contorting with the possibilities to come.</w:t>
+      </w:r>
+    </w:p>
+    <w:p>
+      <w:pPr>
+        <w:ind w:firstLine="720"/>
+      </w:pPr>
+      <w:r>
+        <w:t xml:space="preserve">Gracie tried to picture what it would be like to meet a ghost in real life. Would she cower and hide, or stand tall and pretend to be brave? And if she </w:t>
+      </w:r>
+      <w:r>
+        <w:rPr>
+          <w:i/>
+          <w:iCs/>
+        </w:rPr>
+        <w:t>did</w:t>
+      </w:r>
+      <w:r>
+        <w:t xml:space="preserve"> see one—could she even tell anyone? Would they believe her?</w:t>
+      </w:r>
+    </w:p>
+    <w:p>
+      <w:pPr>
+        <w:ind w:firstLine="720"/>
+      </w:pPr>
+      <w:r>
+        <w:rPr>
+          <w:i/>
+          <w:iCs/>
+        </w:rPr>
+        <w:t>She</w:t>
+      </w:r>
+      <w:r>
+        <w:t xml:space="preserve"> believed Emma, didn’t she? When Emma had claimed she saw that woman on the screen, Gracie hadn’t doubted her for a second. Even with how impossible it all sounded.</w:t>
+      </w:r>
+    </w:p>
+    <w:p>
+      <w:pPr>
+        <w:ind w:firstLine="720"/>
+      </w:pPr>
+      <w:r>
+        <w:lastRenderedPageBreak/>
+        <w:t xml:space="preserve">The logical part of her brain scolded her for being naïve. She barely even knew Emma—a quiet drifter at school, a loner if Gracie was being honest—which was </w:t>
+      </w:r>
+      <w:r>
+        <w:t>starting to be a</w:t>
+      </w:r>
+      <w:r>
+        <w:t xml:space="preserve"> </w:t>
+      </w:r>
+      <w:r>
+        <w:t>mystery</w:t>
+      </w:r>
+      <w:r>
+        <w:t xml:space="preserve">. </w:t>
+      </w:r>
+    </w:p>
+    <w:p>
+      <w:pPr>
+        <w:ind w:firstLine="720"/>
+      </w:pPr>
+      <w:r>
+        <w:t xml:space="preserve">Their encounters had been </w:t>
+      </w:r>
+      <w:proofErr w:type="gramStart"/>
+      <w:r>
+        <w:t>brief</w:t>
+      </w:r>
+      <w:proofErr w:type="gramEnd"/>
+      <w:r>
+        <w:t xml:space="preserve"> up to this point, but Emma seemed so… personable. Funny. Lighthearted. Someone Gracie could see herself hanging out with, easily. </w:t>
+      </w:r>
+    </w:p>
+    <w:p>
+      <w:pPr>
+        <w:ind w:firstLine="720"/>
+      </w:pPr>
+      <w:r>
+        <w:t>Emma’s thoughts</w:t>
+      </w:r>
+      <w:r>
+        <w:t xml:space="preserve"> on the other hand</w:t>
+      </w:r>
+      <w:r>
+        <w:t xml:space="preserve"> were fighting in the opposite direction. Her mind kept trying to convince her that everything she’d seen and felt up to this point wasn’t real at all. That she was leading Gracie on a wild ghost chase for nothing. Nothing except proving to the only girl she’d ever really talked </w:t>
+      </w:r>
+      <w:proofErr w:type="gramStart"/>
+      <w:r>
+        <w:t>to that</w:t>
+      </w:r>
+      <w:proofErr w:type="gramEnd"/>
+      <w:r>
+        <w:t xml:space="preserve"> she was completely delusional.</w:t>
+      </w:r>
+    </w:p>
+    <w:p>
+      <w:pPr>
+        <w:ind w:firstLine="720"/>
+      </w:pPr>
+      <w:r>
+        <w:t>By tomorrow, the whole school would know—the awkward loner girl wasn’t just quiet anymore. She was the crazy one. A ghost in her own way, soon to be the cray-cray girl everyone whispered about in the halls.</w:t>
+      </w:r>
+    </w:p>
+    <w:p>
+      <w:pPr>
+        <w:ind w:firstLine="720"/>
+      </w:pPr>
+      <w:r>
+        <w:t>She could turn around now. Claim her stomach hurt. Say her dad called and she had to go home. Maybe Gracie would have second thoughts about going alone and turn back too…</w:t>
+      </w:r>
+    </w:p>
+    <w:p>
+      <w:pPr>
+        <w:ind w:firstLine="720"/>
+      </w:pPr>
+      <w:r>
+        <w:t xml:space="preserve">Emma shook her head. She </w:t>
+      </w:r>
+      <w:proofErr w:type="gramStart"/>
+      <w:r>
+        <w:t>was being</w:t>
+      </w:r>
+      <w:proofErr w:type="gramEnd"/>
+      <w:r>
+        <w:t xml:space="preserve"> silly. Even if they didn’t see the ghost woman, Gracie wouldn’t do her dirty like that—would she? Gracie was the one who thought the library was making kids go crazy in the first place. So why would </w:t>
+      </w:r>
+      <w:r>
+        <w:rPr>
+          <w:i/>
+          <w:iCs/>
+        </w:rPr>
+        <w:t>she</w:t>
+      </w:r>
+      <w:r>
+        <w:t xml:space="preserve"> be the one to tell everyone that Emma claimed to see a ghost they couldn’t even find?</w:t>
+      </w:r>
+    </w:p>
+    <w:p>
+      <w:pPr>
+        <w:ind w:firstLine="720"/>
+      </w:pPr>
+      <w:r>
+        <w:t>All too quickly, the iron-wrought gate came into view—dagger-tipped and foreboding—and beyond it, the library.</w:t>
+      </w:r>
+    </w:p>
+    <w:p>
+      <w:pPr>
+        <w:ind w:firstLine="720"/>
+      </w:pPr>
+      <w:r>
+        <w:t xml:space="preserve">Emma and Gracie stood across the iron gate, staring up at the looming library. Its stone walls, tinted with withered purple, seemed more decayed than ever. </w:t>
+      </w:r>
+    </w:p>
+    <w:p>
+      <w:pPr>
+        <w:ind w:firstLine="720"/>
+      </w:pPr>
+      <w:r>
+        <w:t>The sagging windows drooped like tired eyes, and the spiraling towers cut into the sky like blades. Under the moonlight, the jagged rooftop looked like a crooked grin—sharp teeth smiling down with a sickening sort of pleasure.</w:t>
+      </w:r>
+    </w:p>
+    <w:p>
+      <w:pPr>
+        <w:ind w:firstLine="720"/>
+      </w:pPr>
+      <w:r>
+        <w:t>“Do—do you think she’ll be there?” Gracie asked, her voice small, like it hadn’t been used in days.</w:t>
+      </w:r>
+    </w:p>
+    <w:p>
+      <w:pPr>
+        <w:ind w:firstLine="720"/>
+      </w:pPr>
+      <w:r>
+        <w:t xml:space="preserve">Emma scanned every window, every doorway, searching for a sign. The library looked lifeless—dead—but that strange sensation from earlier now thrummed through her bones, stronger than ever. She didn’t realize how long she’d been silent until she caught Gracie watching her, fear oozing across her </w:t>
+      </w:r>
+      <w:proofErr w:type="gramStart"/>
+      <w:r>
+        <w:t>school mate’s</w:t>
+      </w:r>
+      <w:proofErr w:type="gramEnd"/>
+      <w:r>
+        <w:t xml:space="preserve"> face.</w:t>
+      </w:r>
+    </w:p>
+    <w:p>
+      <w:pPr>
+        <w:ind w:firstLine="720"/>
+      </w:pPr>
+      <w:r>
+        <w:lastRenderedPageBreak/>
+        <w:t>If Emma pulled out her mirror right now, she was sure she’d see the same look staring back.</w:t>
+      </w:r>
+    </w:p>
+    <w:p>
+      <w:pPr>
+        <w:ind w:firstLine="720"/>
+      </w:pPr>
+      <w:r>
+        <w:t>She swallowed hard. “Only one way to find out.”</w:t>
+      </w:r>
+    </w:p>
+    <w:p>
+      <w:pPr>
+        <w:ind w:firstLine="720"/>
+      </w:pPr>
+      <w:r>
+        <w:t>Gracie nodded stiffly, still unable to look away from Emma</w:t>
+      </w:r>
+      <w:r>
+        <w:t>.</w:t>
+      </w:r>
+      <w:r>
+        <w:t xml:space="preserve"> “Let’s set a timer,” she said, voice trembling. “One hour. We leave then. No more, no less.”</w:t>
+      </w:r>
+    </w:p>
+    <w:p>
+      <w:pPr>
+        <w:ind w:firstLine="720"/>
+      </w:pPr>
+      <w:r>
+        <w:t>“Okay</w:t>
+      </w:r>
+      <w:r>
+        <w:t>,</w:t>
       </w:r>
       <w:r>
         <w:t>”</w:t>
       </w:r>
-    </w:p>
-    <w:p>
-      <w:pPr>
-        <w:ind w:firstLine="720"/>
-      </w:pPr>
-    </w:p>
-    <w:p>
-      <w:pPr>
-        <w:ind w:firstLine="720"/>
-      </w:pPr>
+      <w:r>
+        <w:t xml:space="preserve"> Was all Emma could manage to respond.</w:t>
+      </w:r>
+    </w:p>
+    <w:p>
+      <w:pPr>
+        <w:ind w:firstLine="720"/>
+      </w:pPr>
+      <w:r>
+        <w:t>Gracie pulled out her phone. The screen glowed: 12:00 AM. “It’s midnight. I’ll set the alarm for one. Then we’re done.” She stuffed the phone back into her pocket. “So… how do we get in?”</w:t>
+      </w:r>
+    </w:p>
+    <w:p>
+      <w:pPr>
+        <w:ind w:firstLine="720"/>
+      </w:pPr>
+      <w:r>
+        <w:t xml:space="preserve">Emma didn’t answer. Her face had gone pale as the </w:t>
+      </w:r>
+      <w:proofErr w:type="gramStart"/>
+      <w:r>
+        <w:t>moon,</w:t>
+      </w:r>
+      <w:proofErr w:type="gramEnd"/>
+      <w:r>
+        <w:t xml:space="preserve"> eyes locked on the library.</w:t>
+      </w:r>
+    </w:p>
+    <w:p>
+      <w:pPr>
+        <w:ind w:firstLine="720"/>
+      </w:pPr>
+      <w:r>
+        <w:t>“Emma?</w:t>
+      </w:r>
+      <w:r>
+        <w:t xml:space="preserve"> What’s wrong?</w:t>
+      </w:r>
+      <w:r>
+        <w:t>”</w:t>
+      </w:r>
+    </w:p>
+    <w:p>
+      <w:pPr>
+        <w:ind w:firstLine="720"/>
+      </w:pPr>
+      <w:r>
+        <w:t>Slowly—inch</w:t>
+      </w:r>
+      <w:r>
+        <w:t>…</w:t>
+      </w:r>
+      <w:r>
+        <w:t xml:space="preserve"> by inch—Emma raised her arm and pointed through the iron bars.</w:t>
+      </w:r>
+    </w:p>
+    <w:p>
+      <w:pPr>
+        <w:ind w:firstLine="720"/>
+      </w:pPr>
+      <w:r>
+        <w:t>Gracie hesitated, then followed the line of Emma’s trembling finger toward the library doors she had been too afraid to face.</w:t>
+      </w:r>
+    </w:p>
+    <w:p>
+      <w:pPr>
+        <w:ind w:firstLine="720"/>
+      </w:pPr>
+      <w:r>
+        <w:t xml:space="preserve">The double oak doors now </w:t>
+      </w:r>
+      <w:proofErr w:type="gramStart"/>
+      <w:r>
+        <w:t>stood</w:t>
+      </w:r>
+      <w:proofErr w:type="gramEnd"/>
+      <w:r>
+        <w:t xml:space="preserve"> wide open. Pitch-black beyond them.</w:t>
+      </w:r>
+    </w:p>
+    <w:p>
+      <w:pPr>
+        <w:ind w:firstLine="720"/>
+      </w:pPr>
+      <w:r>
+        <w:t>And in that darkness, framed in the doorway—</w:t>
+      </w:r>
+    </w:p>
+    <w:p>
+      <w:pPr>
+        <w:ind w:firstLine="720"/>
+      </w:pPr>
+      <w:r>
+        <w:t>Was the ghost librarian.</w:t>
+      </w:r>
     </w:p>
     <w:sectPr>
       <w:pgSz w:w="12240" w:h="15840"/>

</xml_diff>